<commit_message>
Added update with semaphore
</commit_message>
<xml_diff>
--- a/obsidian-notes/british-isles/british-constitution.docx
+++ b/obsidian-notes/british-isles/british-constitution.docx
@@ -11383,312 +11383,321 @@
           <w:iCs/>
         </w:rPr>
       </w:pPr>
+      <w:proofErr w:type="spellStart"/>
       <w:r>
         <w:rPr>
           <w:i/>
           <w:iCs/>
         </w:rPr>
-        <w:t xml:space="preserve">Intituled, an </w:t>
-      </w:r>
+        <w:t>Intituled</w:t>
+      </w:r>
+      <w:proofErr w:type="spellEnd"/>
       <w:r>
         <w:rPr>
           <w:i/>
           <w:iCs/>
         </w:rPr>
-        <w:t xml:space="preserve">Act Declaring the </w:t>
+        <w:t xml:space="preserve">, an </w:t>
       </w:r>
       <w:r>
         <w:rPr>
           <w:i/>
           <w:iCs/>
         </w:rPr>
-        <w:t>Civil and Religious</w:t>
+        <w:t xml:space="preserve">Act Declaring the </w:t>
       </w:r>
       <w:r>
         <w:rPr>
           <w:i/>
           <w:iCs/>
         </w:rPr>
-        <w:t xml:space="preserve"> </w:t>
+        <w:t>Civil and Religious</w:t>
       </w:r>
       <w:r>
         <w:rPr>
           <w:i/>
           <w:iCs/>
         </w:rPr>
-        <w:t>Libert</w:t>
+        <w:t xml:space="preserve"> </w:t>
       </w:r>
       <w:r>
         <w:rPr>
           <w:i/>
           <w:iCs/>
         </w:rPr>
-        <w:t>y</w:t>
+        <w:t>Libert</w:t>
       </w:r>
       <w:r>
         <w:rPr>
           <w:i/>
           <w:iCs/>
         </w:rPr>
-        <w:t xml:space="preserve"> of Freeborn Subjects</w:t>
+        <w:t>y</w:t>
       </w:r>
       <w:r>
         <w:rPr>
           <w:i/>
           <w:iCs/>
         </w:rPr>
-        <w:t xml:space="preserve"> of the Crown</w:t>
+        <w:t xml:space="preserve"> of Freeborn Subjects</w:t>
       </w:r>
       <w:r>
         <w:rPr>
           <w:i/>
           <w:iCs/>
         </w:rPr>
-        <w:t xml:space="preserve">, and to </w:t>
+        <w:t xml:space="preserve"> of the Crown</w:t>
       </w:r>
       <w:r>
         <w:rPr>
           <w:i/>
           <w:iCs/>
         </w:rPr>
-        <w:t>secure</w:t>
+        <w:t xml:space="preserve">, and to </w:t>
       </w:r>
       <w:r>
         <w:rPr>
           <w:i/>
           <w:iCs/>
         </w:rPr>
-        <w:t xml:space="preserve"> and render more effectual</w:t>
+        <w:t>secure</w:t>
       </w:r>
       <w:r>
         <w:rPr>
           <w:i/>
           <w:iCs/>
         </w:rPr>
-        <w:t xml:space="preserve"> certain</w:t>
+        <w:t xml:space="preserve"> and render more effectual</w:t>
       </w:r>
       <w:r>
         <w:rPr>
           <w:i/>
           <w:iCs/>
         </w:rPr>
-        <w:t xml:space="preserve"> acts</w:t>
+        <w:t xml:space="preserve"> certain</w:t>
       </w:r>
       <w:r>
         <w:rPr>
           <w:i/>
           <w:iCs/>
         </w:rPr>
-        <w:t xml:space="preserve"> of the reign of King Alfred, and</w:t>
+        <w:t xml:space="preserve"> acts</w:t>
       </w:r>
       <w:r>
         <w:rPr>
           <w:i/>
           <w:iCs/>
         </w:rPr>
-        <w:t xml:space="preserve"> </w:t>
+        <w:t xml:space="preserve"> of the reign of King Alfred, and</w:t>
       </w:r>
       <w:r>
         <w:rPr>
           <w:i/>
           <w:iCs/>
         </w:rPr>
-        <w:t>of</w:t>
+        <w:t xml:space="preserve"> </w:t>
       </w:r>
       <w:r>
         <w:rPr>
           <w:i/>
           <w:iCs/>
         </w:rPr>
-        <w:t xml:space="preserve"> the </w:t>
+        <w:t>of</w:t>
       </w:r>
       <w:r>
         <w:rPr>
           <w:i/>
           <w:iCs/>
         </w:rPr>
-        <w:t xml:space="preserve">fifteenth year of </w:t>
+        <w:t xml:space="preserve"> the </w:t>
       </w:r>
       <w:r>
         <w:rPr>
           <w:i/>
           <w:iCs/>
         </w:rPr>
-        <w:t xml:space="preserve">the reign of </w:t>
+        <w:t xml:space="preserve">fifteenth year of </w:t>
       </w:r>
       <w:r>
         <w:rPr>
           <w:i/>
           <w:iCs/>
         </w:rPr>
-        <w:t xml:space="preserve">King John, </w:t>
+        <w:t xml:space="preserve">the reign of </w:t>
       </w:r>
       <w:r>
         <w:rPr>
           <w:i/>
           <w:iCs/>
         </w:rPr>
-        <w:t xml:space="preserve">and of the first year of </w:t>
+        <w:t xml:space="preserve">King John, </w:t>
       </w:r>
       <w:r>
         <w:rPr>
           <w:i/>
           <w:iCs/>
         </w:rPr>
-        <w:t xml:space="preserve">the reign of </w:t>
+        <w:t xml:space="preserve">and of the first year of </w:t>
       </w:r>
       <w:r>
         <w:rPr>
           <w:i/>
           <w:iCs/>
         </w:rPr>
-        <w:t xml:space="preserve">King Edward the First, </w:t>
+        <w:t xml:space="preserve">the reign of </w:t>
       </w:r>
       <w:r>
         <w:rPr>
           <w:i/>
           <w:iCs/>
         </w:rPr>
-        <w:t xml:space="preserve">and of the fourth year of </w:t>
+        <w:t xml:space="preserve">King Edward the First, </w:t>
       </w:r>
       <w:r>
         <w:rPr>
           <w:i/>
           <w:iCs/>
         </w:rPr>
-        <w:t xml:space="preserve">the reign of </w:t>
+        <w:t xml:space="preserve">and of the fourth year of </w:t>
       </w:r>
       <w:r>
         <w:rPr>
           <w:i/>
           <w:iCs/>
         </w:rPr>
-        <w:t>King Charles the First</w:t>
+        <w:t xml:space="preserve">the reign of </w:t>
       </w:r>
       <w:r>
         <w:rPr>
           <w:i/>
           <w:iCs/>
         </w:rPr>
-        <w:t xml:space="preserve">, and of the fifteenth year of </w:t>
+        <w:t>King Charles the First</w:t>
       </w:r>
       <w:r>
         <w:rPr>
           <w:i/>
           <w:iCs/>
         </w:rPr>
-        <w:t xml:space="preserve">the reign of </w:t>
+        <w:t xml:space="preserve">, and of the fifteenth year of </w:t>
       </w:r>
       <w:r>
         <w:rPr>
           <w:i/>
           <w:iCs/>
         </w:rPr>
-        <w:t>King Charles the Second</w:t>
+        <w:t xml:space="preserve">the reign of </w:t>
       </w:r>
       <w:r>
         <w:rPr>
           <w:i/>
           <w:iCs/>
         </w:rPr>
-        <w:t>, and of the</w:t>
+        <w:t>King Charles the Second</w:t>
       </w:r>
       <w:r>
         <w:rPr>
           <w:i/>
           <w:iCs/>
         </w:rPr>
-        <w:t xml:space="preserve"> first year of </w:t>
+        <w:t>, and of the</w:t>
       </w:r>
       <w:r>
         <w:rPr>
           <w:i/>
           <w:iCs/>
         </w:rPr>
-        <w:t xml:space="preserve">the reign of </w:t>
+        <w:t xml:space="preserve"> first year of </w:t>
       </w:r>
       <w:r>
         <w:rPr>
           <w:i/>
           <w:iCs/>
         </w:rPr>
-        <w:t xml:space="preserve">King William </w:t>
+        <w:t xml:space="preserve">the reign of </w:t>
       </w:r>
       <w:r>
         <w:rPr>
           <w:i/>
           <w:iCs/>
         </w:rPr>
-        <w:t>the Third</w:t>
+        <w:t xml:space="preserve">King William </w:t>
       </w:r>
       <w:r>
         <w:rPr>
           <w:i/>
           <w:iCs/>
         </w:rPr>
-        <w:t>,</w:t>
+        <w:t>the Third</w:t>
       </w:r>
       <w:r>
         <w:rPr>
           <w:i/>
           <w:iCs/>
         </w:rPr>
-        <w:t xml:space="preserve"> </w:t>
+        <w:t>,</w:t>
       </w:r>
       <w:r>
         <w:rPr>
           <w:i/>
           <w:iCs/>
         </w:rPr>
-        <w:t xml:space="preserve">and </w:t>
+        <w:t xml:space="preserve"> </w:t>
       </w:r>
       <w:r>
         <w:rPr>
           <w:i/>
           <w:iCs/>
         </w:rPr>
-        <w:t xml:space="preserve">to prohibit their </w:t>
+        <w:t xml:space="preserve">and </w:t>
       </w:r>
       <w:r>
         <w:rPr>
           <w:i/>
           <w:iCs/>
         </w:rPr>
-        <w:t>e</w:t>
+        <w:t xml:space="preserve">to prohibit their </w:t>
       </w:r>
       <w:r>
         <w:rPr>
           <w:i/>
           <w:iCs/>
         </w:rPr>
-        <w:t xml:space="preserve">ncroachment and </w:t>
+        <w:t>e</w:t>
       </w:r>
       <w:r>
         <w:rPr>
           <w:i/>
           <w:iCs/>
         </w:rPr>
-        <w:t>e</w:t>
+        <w:t xml:space="preserve">ncroachment and </w:t>
       </w:r>
       <w:r>
         <w:rPr>
           <w:i/>
           <w:iCs/>
         </w:rPr>
-        <w:t>xtirpation</w:t>
+        <w:t>e</w:t>
       </w:r>
       <w:r>
         <w:rPr>
           <w:i/>
           <w:iCs/>
         </w:rPr>
-        <w:t xml:space="preserve">. </w:t>
+        <w:t>xtirpation</w:t>
       </w:r>
       <w:r>
         <w:rPr>
           <w:i/>
           <w:iCs/>
         </w:rPr>
+        <w:t xml:space="preserve">. </w:t>
+      </w:r>
+      <w:r>
+        <w:rPr>
+          <w:i/>
+          <w:iCs/>
+        </w:rPr>
         <w:br/>
       </w:r>
     </w:p>
@@ -12016,9 +12025,11 @@
       <w:r>
         <w:t xml:space="preserve"> </w:t>
       </w:r>
+      <w:proofErr w:type="spellStart"/>
       <w:r>
         <w:t>intituled</w:t>
       </w:r>
+      <w:proofErr w:type="spellEnd"/>
       <w:r>
         <w:t xml:space="preserve"> 'The Great Charter of the Liberties of England,' it is declared and enacted </w:t>
       </w:r>
@@ -12150,7 +12161,15 @@
         <w:t xml:space="preserve"> made in the fourth year of King Charles the First</w:t>
       </w:r>
       <w:r>
-        <w:t xml:space="preserve"> intituled “</w:t>
+        <w:t xml:space="preserve"> </w:t>
+      </w:r>
+      <w:proofErr w:type="spellStart"/>
+      <w:r>
+        <w:t>intituled</w:t>
+      </w:r>
+      <w:proofErr w:type="spellEnd"/>
+      <w:r>
+        <w:t xml:space="preserve"> “</w:t>
       </w:r>
       <w:r>
         <w:t>The Petition Exhibited to His Majest</w:t>
@@ -12209,7 +12228,15 @@
         <w:t xml:space="preserve">WHEREAS </w:t>
       </w:r>
       <w:r>
-        <w:t>by an act made in the fifteenth year of King Charles the Second intituled “A</w:t>
+        <w:t xml:space="preserve">by an act made in the fifteenth year of King Charles the Second </w:t>
+      </w:r>
+      <w:proofErr w:type="spellStart"/>
+      <w:r>
+        <w:t>intituled</w:t>
+      </w:r>
+      <w:proofErr w:type="spellEnd"/>
+      <w:r>
+        <w:t xml:space="preserve"> “A</w:t>
       </w:r>
       <w:r>
         <w:t>n Act for the better securing the Liberty of the Subject, and for Prevention of Imprisonment beyond the Seas</w:t>
@@ -12253,7 +12280,15 @@
         <w:t>by an act made in the first year</w:t>
       </w:r>
       <w:r>
-        <w:t xml:space="preserve"> of the reign of King William and Queen Mary intituled “</w:t>
+        <w:t xml:space="preserve"> of the reign of King William and Queen Mary </w:t>
+      </w:r>
+      <w:proofErr w:type="spellStart"/>
+      <w:r>
+        <w:t>intituled</w:t>
+      </w:r>
+      <w:proofErr w:type="spellEnd"/>
+      <w:r>
+        <w:t xml:space="preserve"> “</w:t>
       </w:r>
       <w:r>
         <w:t>A</w:t>
@@ -12321,8 +12356,13 @@
       <w:r>
         <w:t xml:space="preserve">by an act made in the first year of the reign of King William and Queen Mary </w:t>
       </w:r>
-      <w:r>
-        <w:t>intituled “</w:t>
+      <w:proofErr w:type="spellStart"/>
+      <w:r>
+        <w:t>intituled</w:t>
+      </w:r>
+      <w:proofErr w:type="spellEnd"/>
+      <w:r>
+        <w:t xml:space="preserve"> “</w:t>
       </w:r>
       <w:r>
         <w:t>An Act for Exempting their Majest</w:t>
@@ -12402,7 +12442,15 @@
         <w:t xml:space="preserve"> act made in the</w:t>
       </w:r>
       <w:r>
-        <w:t xml:space="preserve"> fourteenth year of the reign of King Charles the Second intituled “</w:t>
+        <w:t xml:space="preserve"> fourteenth year of the reign of King Charles the Second </w:t>
+      </w:r>
+      <w:proofErr w:type="spellStart"/>
+      <w:r>
+        <w:t>intituled</w:t>
+      </w:r>
+      <w:proofErr w:type="spellEnd"/>
+      <w:r>
+        <w:t xml:space="preserve"> “</w:t>
       </w:r>
       <w:r>
         <w:t>An Act for preventing the frequent Abuses in printing seditious treasonable and unlicensed Books and Pamphlets and for regulating of Printing and Printing Presses</w:t>
@@ -15588,7 +15636,15 @@
         <w:t>A</w:t>
       </w:r>
       <w:r>
-        <w:t>ll suits, accusements, condemnations, executions, fines, amercements, punishments, corrections, charges, and impositions at any time put, or had upon any member</w:t>
+        <w:t xml:space="preserve">ll suits, </w:t>
+      </w:r>
+      <w:proofErr w:type="spellStart"/>
+      <w:r>
+        <w:t>accusements</w:t>
+      </w:r>
+      <w:proofErr w:type="spellEnd"/>
+      <w:r>
+        <w:t>, condemnations, executions, fines, amercements, punishments, corrections, charges, and impositions at any time put, or had upon any member</w:t>
       </w:r>
       <w:r>
         <w:t xml:space="preserve"> of </w:t>
@@ -17051,7 +17107,15 @@
       </w:pPr>
       <w:r>
         <w:lastRenderedPageBreak/>
-        <w:t>In case of such oppressive seizure, destruction, damnification, or inspection, any person concerned in the infliction of the injury shall be responsible to the purpose of pecuniary compensation, with or without ulterior punishment, as the case may require.</w:t>
+        <w:t xml:space="preserve">In case of such oppressive seizure, destruction, </w:t>
+      </w:r>
+      <w:proofErr w:type="spellStart"/>
+      <w:r>
+        <w:t>damnification</w:t>
+      </w:r>
+      <w:proofErr w:type="spellEnd"/>
+      <w:r>
+        <w:t>, or inspection, any person concerned in the infliction of the injury shall be responsible to the purpose of pecuniary compensation, with or without ulterior punishment, as the case may require.</w:t>
       </w:r>
       <w:r>
         <w:br/>
@@ -17685,12 +17749,21 @@
           <w:iCs/>
         </w:rPr>
       </w:pPr>
+      <w:proofErr w:type="spellStart"/>
       <w:r>
         <w:rPr>
           <w:i/>
           <w:iCs/>
         </w:rPr>
-        <w:t>Intituled, a</w:t>
+        <w:t>Intituled</w:t>
+      </w:r>
+      <w:proofErr w:type="spellEnd"/>
+      <w:r>
+        <w:rPr>
+          <w:i/>
+          <w:iCs/>
+        </w:rPr>
+        <w:t>, a</w:t>
       </w:r>
       <w:r>
         <w:rPr>
@@ -19459,10 +19532,7 @@
         <w:t>thirty</w:t>
       </w:r>
       <w:r>
-        <w:t xml:space="preserve"> remaining Peers shall, together with the Judges of the Supreme Court of Judicature, convene as a High Court for the Trial of Impeachment; </w:t>
-      </w:r>
-      <w:r>
-        <w:t>and in the meantime the House of Commons shall draw up articles and appoint managers to prepare evidence and conduct proceedings on its behalf.</w:t>
+        <w:t xml:space="preserve"> remaining Peers shall, together with the Judges of the Supreme Court of Judicature, convene as a High Court for the Trial of Impeachment; and in the meantime the House of Commons shall draw up articles and appoint managers to prepare evidence and conduct proceedings on its behalf.</w:t>
       </w:r>
       <w:r>
         <w:br/>
@@ -22540,7 +22610,13 @@
         <w:t xml:space="preserve"> following the reception of Writs of Election</w:t>
       </w:r>
       <w:r>
-        <w:t xml:space="preserve"> from Election Master-General</w:t>
+        <w:t xml:space="preserve"> from </w:t>
+      </w:r>
+      <w:r>
+        <w:t xml:space="preserve">the </w:t>
+      </w:r>
+      <w:r>
+        <w:t>Election Master-General</w:t>
       </w:r>
       <w:r>
         <w:t>, the Election Office shall hold hustings where such Persons shall be nominated</w:t>
@@ -22564,7 +22640,15 @@
         <w:t xml:space="preserve">, and </w:t>
       </w:r>
       <w:r>
-        <w:t xml:space="preserve">the presentmen shall accompany </w:t>
+        <w:t xml:space="preserve">the </w:t>
+      </w:r>
+      <w:proofErr w:type="spellStart"/>
+      <w:r>
+        <w:t>presentmen</w:t>
+      </w:r>
+      <w:proofErr w:type="spellEnd"/>
+      <w:r>
+        <w:t xml:space="preserve"> shall accompany </w:t>
       </w:r>
       <w:r>
         <w:t xml:space="preserve">such proof and petition with </w:t>

</xml_diff>

<commit_message>
Added US Constitution with amendments inline
</commit_message>
<xml_diff>
--- a/obsidian-notes/british-isles/british-constitution.docx
+++ b/obsidian-notes/british-isles/british-constitution.docx
@@ -11383,321 +11383,312 @@
           <w:iCs/>
         </w:rPr>
       </w:pPr>
-      <w:proofErr w:type="spellStart"/>
       <w:r>
         <w:rPr>
           <w:i/>
           <w:iCs/>
         </w:rPr>
-        <w:t>Intituled</w:t>
-      </w:r>
-      <w:proofErr w:type="spellEnd"/>
+        <w:t xml:space="preserve">Intituled, an </w:t>
+      </w:r>
       <w:r>
         <w:rPr>
           <w:i/>
           <w:iCs/>
         </w:rPr>
-        <w:t xml:space="preserve">, an </w:t>
+        <w:t xml:space="preserve">Act Declaring the </w:t>
       </w:r>
       <w:r>
         <w:rPr>
           <w:i/>
           <w:iCs/>
         </w:rPr>
-        <w:t xml:space="preserve">Act Declaring the </w:t>
+        <w:t>Civil and Religious</w:t>
       </w:r>
       <w:r>
         <w:rPr>
           <w:i/>
           <w:iCs/>
         </w:rPr>
-        <w:t>Civil and Religious</w:t>
+        <w:t xml:space="preserve"> </w:t>
       </w:r>
       <w:r>
         <w:rPr>
           <w:i/>
           <w:iCs/>
         </w:rPr>
-        <w:t xml:space="preserve"> </w:t>
+        <w:t>Libert</w:t>
       </w:r>
       <w:r>
         <w:rPr>
           <w:i/>
           <w:iCs/>
         </w:rPr>
-        <w:t>Libert</w:t>
+        <w:t>y</w:t>
       </w:r>
       <w:r>
         <w:rPr>
           <w:i/>
           <w:iCs/>
         </w:rPr>
-        <w:t>y</w:t>
+        <w:t xml:space="preserve"> of Freeborn Subjects</w:t>
       </w:r>
       <w:r>
         <w:rPr>
           <w:i/>
           <w:iCs/>
         </w:rPr>
-        <w:t xml:space="preserve"> of Freeborn Subjects</w:t>
+        <w:t xml:space="preserve"> of the Crown</w:t>
       </w:r>
       <w:r>
         <w:rPr>
           <w:i/>
           <w:iCs/>
         </w:rPr>
-        <w:t xml:space="preserve"> of the Crown</w:t>
+        <w:t xml:space="preserve">, and to </w:t>
       </w:r>
       <w:r>
         <w:rPr>
           <w:i/>
           <w:iCs/>
         </w:rPr>
-        <w:t xml:space="preserve">, and to </w:t>
+        <w:t>secure</w:t>
       </w:r>
       <w:r>
         <w:rPr>
           <w:i/>
           <w:iCs/>
         </w:rPr>
-        <w:t>secure</w:t>
+        <w:t xml:space="preserve"> and render more effectual</w:t>
       </w:r>
       <w:r>
         <w:rPr>
           <w:i/>
           <w:iCs/>
         </w:rPr>
-        <w:t xml:space="preserve"> and render more effectual</w:t>
+        <w:t xml:space="preserve"> certain</w:t>
       </w:r>
       <w:r>
         <w:rPr>
           <w:i/>
           <w:iCs/>
         </w:rPr>
-        <w:t xml:space="preserve"> certain</w:t>
+        <w:t xml:space="preserve"> acts</w:t>
       </w:r>
       <w:r>
         <w:rPr>
           <w:i/>
           <w:iCs/>
         </w:rPr>
-        <w:t xml:space="preserve"> acts</w:t>
+        <w:t xml:space="preserve"> of the reign of King Alfred, and</w:t>
       </w:r>
       <w:r>
         <w:rPr>
           <w:i/>
           <w:iCs/>
         </w:rPr>
-        <w:t xml:space="preserve"> of the reign of King Alfred, and</w:t>
+        <w:t xml:space="preserve"> </w:t>
       </w:r>
       <w:r>
         <w:rPr>
           <w:i/>
           <w:iCs/>
         </w:rPr>
-        <w:t xml:space="preserve"> </w:t>
+        <w:t>of</w:t>
       </w:r>
       <w:r>
         <w:rPr>
           <w:i/>
           <w:iCs/>
         </w:rPr>
-        <w:t>of</w:t>
+        <w:t xml:space="preserve"> the </w:t>
       </w:r>
       <w:r>
         <w:rPr>
           <w:i/>
           <w:iCs/>
         </w:rPr>
-        <w:t xml:space="preserve"> the </w:t>
+        <w:t xml:space="preserve">fifteenth year of </w:t>
       </w:r>
       <w:r>
         <w:rPr>
           <w:i/>
           <w:iCs/>
         </w:rPr>
-        <w:t xml:space="preserve">fifteenth year of </w:t>
+        <w:t xml:space="preserve">the reign of </w:t>
       </w:r>
       <w:r>
         <w:rPr>
           <w:i/>
           <w:iCs/>
         </w:rPr>
-        <w:t xml:space="preserve">the reign of </w:t>
+        <w:t xml:space="preserve">King John, </w:t>
       </w:r>
       <w:r>
         <w:rPr>
           <w:i/>
           <w:iCs/>
         </w:rPr>
-        <w:t xml:space="preserve">King John, </w:t>
+        <w:t xml:space="preserve">and of the first year of </w:t>
       </w:r>
       <w:r>
         <w:rPr>
           <w:i/>
           <w:iCs/>
         </w:rPr>
-        <w:t xml:space="preserve">and of the first year of </w:t>
+        <w:t xml:space="preserve">the reign of </w:t>
       </w:r>
       <w:r>
         <w:rPr>
           <w:i/>
           <w:iCs/>
         </w:rPr>
-        <w:t xml:space="preserve">the reign of </w:t>
+        <w:t xml:space="preserve">King Edward the First, </w:t>
       </w:r>
       <w:r>
         <w:rPr>
           <w:i/>
           <w:iCs/>
         </w:rPr>
-        <w:t xml:space="preserve">King Edward the First, </w:t>
+        <w:t xml:space="preserve">and of the fourth year of </w:t>
       </w:r>
       <w:r>
         <w:rPr>
           <w:i/>
           <w:iCs/>
         </w:rPr>
-        <w:t xml:space="preserve">and of the fourth year of </w:t>
+        <w:t xml:space="preserve">the reign of </w:t>
       </w:r>
       <w:r>
         <w:rPr>
           <w:i/>
           <w:iCs/>
         </w:rPr>
-        <w:t xml:space="preserve">the reign of </w:t>
+        <w:t>King Charles the First</w:t>
       </w:r>
       <w:r>
         <w:rPr>
           <w:i/>
           <w:iCs/>
         </w:rPr>
-        <w:t>King Charles the First</w:t>
+        <w:t xml:space="preserve">, and of the fifteenth year of </w:t>
       </w:r>
       <w:r>
         <w:rPr>
           <w:i/>
           <w:iCs/>
         </w:rPr>
-        <w:t xml:space="preserve">, and of the fifteenth year of </w:t>
+        <w:t xml:space="preserve">the reign of </w:t>
       </w:r>
       <w:r>
         <w:rPr>
           <w:i/>
           <w:iCs/>
         </w:rPr>
-        <w:t xml:space="preserve">the reign of </w:t>
+        <w:t>King Charles the Second</w:t>
       </w:r>
       <w:r>
         <w:rPr>
           <w:i/>
           <w:iCs/>
         </w:rPr>
-        <w:t>King Charles the Second</w:t>
+        <w:t>, and of the</w:t>
       </w:r>
       <w:r>
         <w:rPr>
           <w:i/>
           <w:iCs/>
         </w:rPr>
-        <w:t>, and of the</w:t>
+        <w:t xml:space="preserve"> first year of </w:t>
       </w:r>
       <w:r>
         <w:rPr>
           <w:i/>
           <w:iCs/>
         </w:rPr>
-        <w:t xml:space="preserve"> first year of </w:t>
+        <w:t xml:space="preserve">the reign of </w:t>
       </w:r>
       <w:r>
         <w:rPr>
           <w:i/>
           <w:iCs/>
         </w:rPr>
-        <w:t xml:space="preserve">the reign of </w:t>
+        <w:t xml:space="preserve">King William </w:t>
       </w:r>
       <w:r>
         <w:rPr>
           <w:i/>
           <w:iCs/>
         </w:rPr>
-        <w:t xml:space="preserve">King William </w:t>
+        <w:t>the Third</w:t>
       </w:r>
       <w:r>
         <w:rPr>
           <w:i/>
           <w:iCs/>
         </w:rPr>
-        <w:t>the Third</w:t>
+        <w:t>,</w:t>
       </w:r>
       <w:r>
         <w:rPr>
           <w:i/>
           <w:iCs/>
         </w:rPr>
-        <w:t>,</w:t>
+        <w:t xml:space="preserve"> </w:t>
       </w:r>
       <w:r>
         <w:rPr>
           <w:i/>
           <w:iCs/>
         </w:rPr>
-        <w:t xml:space="preserve"> </w:t>
+        <w:t xml:space="preserve">and </w:t>
       </w:r>
       <w:r>
         <w:rPr>
           <w:i/>
           <w:iCs/>
         </w:rPr>
-        <w:t xml:space="preserve">and </w:t>
+        <w:t xml:space="preserve">to prohibit their </w:t>
       </w:r>
       <w:r>
         <w:rPr>
           <w:i/>
           <w:iCs/>
         </w:rPr>
-        <w:t xml:space="preserve">to prohibit their </w:t>
+        <w:t>e</w:t>
       </w:r>
       <w:r>
         <w:rPr>
           <w:i/>
           <w:iCs/>
         </w:rPr>
-        <w:t>e</w:t>
+        <w:t xml:space="preserve">ncroachment and </w:t>
       </w:r>
       <w:r>
         <w:rPr>
           <w:i/>
           <w:iCs/>
         </w:rPr>
-        <w:t xml:space="preserve">ncroachment and </w:t>
+        <w:t>e</w:t>
       </w:r>
       <w:r>
         <w:rPr>
           <w:i/>
           <w:iCs/>
         </w:rPr>
-        <w:t>e</w:t>
+        <w:t>xtirpation</w:t>
       </w:r>
       <w:r>
         <w:rPr>
           <w:i/>
           <w:iCs/>
         </w:rPr>
-        <w:t>xtirpation</w:t>
+        <w:t xml:space="preserve">. </w:t>
       </w:r>
       <w:r>
         <w:rPr>
           <w:i/>
           <w:iCs/>
         </w:rPr>
-        <w:t xml:space="preserve">. </w:t>
-      </w:r>
-      <w:r>
-        <w:rPr>
-          <w:i/>
-          <w:iCs/>
-        </w:rPr>
         <w:br/>
       </w:r>
     </w:p>
@@ -12025,11 +12016,9 @@
       <w:r>
         <w:t xml:space="preserve"> </w:t>
       </w:r>
-      <w:proofErr w:type="spellStart"/>
       <w:r>
         <w:t>intituled</w:t>
       </w:r>
-      <w:proofErr w:type="spellEnd"/>
       <w:r>
         <w:t xml:space="preserve"> 'The Great Charter of the Liberties of England,' it is declared and enacted </w:t>
       </w:r>
@@ -12161,54 +12150,87 @@
         <w:t xml:space="preserve"> made in the fourth year of King Charles the First</w:t>
       </w:r>
       <w:r>
+        <w:t xml:space="preserve"> intituled “</w:t>
+      </w:r>
+      <w:r>
+        <w:t>The Petition Exhibited to His Majest</w:t>
+      </w:r>
+      <w:r>
+        <w:t>y</w:t>
+      </w:r>
+      <w:r>
+        <w:t xml:space="preserve"> by the Lords Spiritual and Temporal and Commons in this present Parliament assembled concerning divers Rights and Liberties of the Subjects</w:t>
+      </w:r>
+      <w:r>
+        <w:t xml:space="preserve"> , with the King's Majesty's royal answer thereunto in full Parliament</w:t>
+      </w:r>
+      <w:r>
+        <w:t>”</w:t>
+      </w:r>
+      <w:r>
         <w:t xml:space="preserve"> </w:t>
       </w:r>
-      <w:proofErr w:type="spellStart"/>
-      <w:r>
-        <w:t>intituled</w:t>
-      </w:r>
-      <w:proofErr w:type="spellEnd"/>
-      <w:r>
-        <w:t xml:space="preserve"> “</w:t>
-      </w:r>
-      <w:r>
-        <w:t>The Petition Exhibited to His Majest</w:t>
-      </w:r>
-      <w:r>
-        <w:t>y</w:t>
-      </w:r>
-      <w:r>
-        <w:t xml:space="preserve"> by the Lords Spiritual and Temporal and Commons in this present Parliament assembled concerning divers Rights and Liberties of the Subjects</w:t>
-      </w:r>
-      <w:r>
-        <w:t xml:space="preserve"> , with the King's Majesty's royal answer thereunto in full Parliament</w:t>
-      </w:r>
-      <w:r>
-        <w:t>”</w:t>
+      <w:r>
+        <w:t>sundry unlawful acts were</w:t>
+      </w:r>
+      <w:r>
+        <w:t xml:space="preserve"> condemned</w:t>
+      </w:r>
+      <w:r>
+        <w:t xml:space="preserve"> and </w:t>
+      </w:r>
+      <w:r>
+        <w:t>divers right</w:t>
+      </w:r>
+      <w:r>
+        <w:t>s and liberties</w:t>
+      </w:r>
+      <w:r>
+        <w:t xml:space="preserve"> were upheld</w:t>
+      </w:r>
+      <w:r>
+        <w:t>, according to the laws and statutes of the realm</w:t>
+      </w:r>
+      <w:r>
+        <w:t>;</w:t>
+      </w:r>
+      <w:r>
+        <w:br/>
+      </w:r>
+    </w:p>
+    <w:p>
+      <w:pPr>
+        <w:pStyle w:val="ArticleEnumeration"/>
+      </w:pPr>
+      <w:r>
+        <w:t xml:space="preserve">And </w:t>
+      </w:r>
+      <w:r>
+        <w:t xml:space="preserve">WHEREAS </w:t>
+      </w:r>
+      <w:r>
+        <w:t>by an act made in the fifteenth year of King Charles the Second intituled “A</w:t>
+      </w:r>
+      <w:r>
+        <w:t>n Act for the better securing the Liberty of the Subject, and for Prevention of Imprisonment beyond the Seas</w:t>
+      </w:r>
+      <w:r>
+        <w:t xml:space="preserve">” the security of the person </w:t>
+      </w:r>
+      <w:r>
+        <w:t xml:space="preserve">from </w:t>
+      </w:r>
+      <w:r>
+        <w:t>arbitrary government</w:t>
       </w:r>
       <w:r>
         <w:t xml:space="preserve"> </w:t>
       </w:r>
       <w:r>
-        <w:t>sundry unlawful acts were</w:t>
-      </w:r>
-      <w:r>
-        <w:t xml:space="preserve"> condemned</w:t>
-      </w:r>
-      <w:r>
-        <w:t xml:space="preserve"> and </w:t>
-      </w:r>
-      <w:r>
-        <w:t>divers right</w:t>
-      </w:r>
-      <w:r>
-        <w:t>s and liberties</w:t>
-      </w:r>
-      <w:r>
-        <w:t xml:space="preserve"> were upheld</w:t>
-      </w:r>
-      <w:r>
-        <w:t>, according to the laws and statutes of the realm</w:t>
+        <w:t>was assured</w:t>
+      </w:r>
+      <w:r>
+        <w:t>, except in cases of emergency declared by Parliament</w:t>
       </w:r>
       <w:r>
         <w:t>;</w:t>
@@ -12228,67 +12250,10 @@
         <w:t xml:space="preserve">WHEREAS </w:t>
       </w:r>
       <w:r>
-        <w:t xml:space="preserve">by an act made in the fifteenth year of King Charles the Second </w:t>
-      </w:r>
-      <w:proofErr w:type="spellStart"/>
-      <w:r>
-        <w:t>intituled</w:t>
-      </w:r>
-      <w:proofErr w:type="spellEnd"/>
-      <w:r>
-        <w:t xml:space="preserve"> “A</w:t>
-      </w:r>
-      <w:r>
-        <w:t>n Act for the better securing the Liberty of the Subject, and for Prevention of Imprisonment beyond the Seas</w:t>
-      </w:r>
-      <w:r>
-        <w:t xml:space="preserve">” the security of the person </w:t>
-      </w:r>
-      <w:r>
-        <w:t xml:space="preserve">from </w:t>
-      </w:r>
-      <w:r>
-        <w:t>arbitrary government</w:t>
-      </w:r>
-      <w:r>
-        <w:t xml:space="preserve"> </w:t>
-      </w:r>
-      <w:r>
-        <w:t>was assured</w:t>
-      </w:r>
-      <w:r>
-        <w:t>, except in cases of emergency declared by Parliament</w:t>
-      </w:r>
-      <w:r>
-        <w:t>;</w:t>
-      </w:r>
-      <w:r>
-        <w:br/>
-      </w:r>
-    </w:p>
-    <w:p>
-      <w:pPr>
-        <w:pStyle w:val="ArticleEnumeration"/>
-      </w:pPr>
-      <w:r>
-        <w:t xml:space="preserve">And </w:t>
-      </w:r>
-      <w:r>
-        <w:t xml:space="preserve">WHEREAS </w:t>
-      </w:r>
-      <w:r>
         <w:t>by an act made in the first year</w:t>
       </w:r>
       <w:r>
-        <w:t xml:space="preserve"> of the reign of King William and Queen Mary </w:t>
-      </w:r>
-      <w:proofErr w:type="spellStart"/>
-      <w:r>
-        <w:t>intituled</w:t>
-      </w:r>
-      <w:proofErr w:type="spellEnd"/>
-      <w:r>
-        <w:t xml:space="preserve"> “</w:t>
+        <w:t xml:space="preserve"> of the reign of King William and Queen Mary intituled “</w:t>
       </w:r>
       <w:r>
         <w:t>A</w:t>
@@ -12356,13 +12321,8 @@
       <w:r>
         <w:t xml:space="preserve">by an act made in the first year of the reign of King William and Queen Mary </w:t>
       </w:r>
-      <w:proofErr w:type="spellStart"/>
-      <w:r>
-        <w:t>intituled</w:t>
-      </w:r>
-      <w:proofErr w:type="spellEnd"/>
-      <w:r>
-        <w:t xml:space="preserve"> “</w:t>
+      <w:r>
+        <w:t>intituled “</w:t>
       </w:r>
       <w:r>
         <w:t>An Act for Exempting their Majest</w:t>
@@ -12442,15 +12402,7 @@
         <w:t xml:space="preserve"> act made in the</w:t>
       </w:r>
       <w:r>
-        <w:t xml:space="preserve"> fourteenth year of the reign of King Charles the Second </w:t>
-      </w:r>
-      <w:proofErr w:type="spellStart"/>
-      <w:r>
-        <w:t>intituled</w:t>
-      </w:r>
-      <w:proofErr w:type="spellEnd"/>
-      <w:r>
-        <w:t xml:space="preserve"> “</w:t>
+        <w:t xml:space="preserve"> fourteenth year of the reign of King Charles the Second intituled “</w:t>
       </w:r>
       <w:r>
         <w:t>An Act for preventing the frequent Abuses in printing seditious treasonable and unlicensed Books and Pamphlets and for regulating of Printing and Printing Presses</w:t>
@@ -15636,15 +15588,7 @@
         <w:t>A</w:t>
       </w:r>
       <w:r>
-        <w:t xml:space="preserve">ll suits, </w:t>
-      </w:r>
-      <w:proofErr w:type="spellStart"/>
-      <w:r>
-        <w:t>accusements</w:t>
-      </w:r>
-      <w:proofErr w:type="spellEnd"/>
-      <w:r>
-        <w:t>, condemnations, executions, fines, amercements, punishments, corrections, charges, and impositions at any time put, or had upon any member</w:t>
+        <w:t>ll suits, accusements, condemnations, executions, fines, amercements, punishments, corrections, charges, and impositions at any time put, or had upon any member</w:t>
       </w:r>
       <w:r>
         <w:t xml:space="preserve"> of </w:t>
@@ -17107,15 +17051,7 @@
       </w:pPr>
       <w:r>
         <w:lastRenderedPageBreak/>
-        <w:t xml:space="preserve">In case of such oppressive seizure, destruction, </w:t>
-      </w:r>
-      <w:proofErr w:type="spellStart"/>
-      <w:r>
-        <w:t>damnification</w:t>
-      </w:r>
-      <w:proofErr w:type="spellEnd"/>
-      <w:r>
-        <w:t>, or inspection, any person concerned in the infliction of the injury shall be responsible to the purpose of pecuniary compensation, with or without ulterior punishment, as the case may require.</w:t>
+        <w:t>In case of such oppressive seizure, destruction, damnification, or inspection, any person concerned in the infliction of the injury shall be responsible to the purpose of pecuniary compensation, with or without ulterior punishment, as the case may require.</w:t>
       </w:r>
       <w:r>
         <w:br/>
@@ -17749,21 +17685,12 @@
           <w:iCs/>
         </w:rPr>
       </w:pPr>
-      <w:proofErr w:type="spellStart"/>
       <w:r>
         <w:rPr>
           <w:i/>
           <w:iCs/>
         </w:rPr>
-        <w:t>Intituled</w:t>
-      </w:r>
-      <w:proofErr w:type="spellEnd"/>
-      <w:r>
-        <w:rPr>
-          <w:i/>
-          <w:iCs/>
-        </w:rPr>
-        <w:t>, a</w:t>
+        <w:t>Intituled, a</w:t>
       </w:r>
       <w:r>
         <w:rPr>
@@ -20252,32 +20179,44 @@
         <w:t>a</w:t>
       </w:r>
       <w:r>
+        <w:t xml:space="preserve">n oath, </w:t>
+      </w:r>
+      <w:r>
+        <w:t>or solemn affirmation of the same</w:t>
+      </w:r>
+      <w:r>
+        <w:t>,</w:t>
+      </w:r>
+      <w:r>
         <w:t xml:space="preserve"> </w:t>
       </w:r>
       <w:r>
+        <w:t xml:space="preserve">that </w:t>
+      </w:r>
+      <w:r>
+        <w:t>such exercise is</w:t>
+      </w:r>
+      <w:r>
+        <w:t xml:space="preserve"> in his wisdom</w:t>
+      </w:r>
+      <w:r>
+        <w:t xml:space="preserve"> the means of </w:t>
+      </w:r>
+      <w:r>
         <w:lastRenderedPageBreak/>
-        <w:t>Declaration</w:t>
-      </w:r>
-      <w:r>
-        <w:t xml:space="preserve"> of </w:t>
-      </w:r>
-      <w:r>
-        <w:t>R</w:t>
-      </w:r>
-      <w:r>
-        <w:t>easons</w:t>
-      </w:r>
-      <w:r>
-        <w:t xml:space="preserve"> that </w:t>
-      </w:r>
-      <w:r>
-        <w:t>such exercise is</w:t>
-      </w:r>
-      <w:r>
-        <w:t xml:space="preserve"> the means of saving</w:t>
+        <w:t>saving</w:t>
       </w:r>
       <w:r>
         <w:t xml:space="preserve"> the Constitution</w:t>
+      </w:r>
+      <w:r>
+        <w:t xml:space="preserve">, and </w:t>
+      </w:r>
+      <w:r>
+        <w:t>Declaration of Reasons</w:t>
+      </w:r>
+      <w:r>
+        <w:t xml:space="preserve"> of the same</w:t>
       </w:r>
       <w:r>
         <w:t>;</w:t>
@@ -22640,15 +22579,7 @@
         <w:t xml:space="preserve">, and </w:t>
       </w:r>
       <w:r>
-        <w:t xml:space="preserve">the </w:t>
-      </w:r>
-      <w:proofErr w:type="spellStart"/>
-      <w:r>
-        <w:t>presentmen</w:t>
-      </w:r>
-      <w:proofErr w:type="spellEnd"/>
-      <w:r>
-        <w:t xml:space="preserve"> shall accompany </w:t>
+        <w:t xml:space="preserve">the presentmen shall accompany </w:t>
       </w:r>
       <w:r>
         <w:t xml:space="preserve">such proof and petition with </w:t>
@@ -23462,7 +23393,7 @@
         <w:t xml:space="preserve">Crown shall, before he or she </w:t>
       </w:r>
       <w:r>
-        <w:t>proceeds to exercise the duty of his place or office</w:t>
+        <w:t>proceeds to exercise the duty of his office</w:t>
       </w:r>
       <w:r>
         <w:t>, unarmed, in the presence of a Joint Session of Parliament</w:t>
@@ -23593,7 +23524,10 @@
         <w:t>n Act to Consolidate the laws and customs of the Constitution relating to the Frame of Government, Amend the Representation of the People, secure the independence of the House of Commons from the encroachments of the Crown, and render independent the Judiciary</w:t>
       </w:r>
       <w:r>
-        <w:t xml:space="preserve">”. </w:t>
+        <w:t>”.</w:t>
+      </w:r>
+      <w:r>
+        <w:t xml:space="preserve"> </w:t>
       </w:r>
       <w:r>
         <w:t>And I will to the utmost of my power maintain the Protestant Reformed Religion established by law.</w:t>
@@ -23701,25 +23635,22 @@
         <w:t>” and “</w:t>
       </w:r>
       <w:r>
-        <w:t xml:space="preserve">This I do under the pains and </w:t>
-      </w:r>
+        <w:t>This I do under the pains and penalties of perjury</w:t>
+      </w:r>
+      <w:r>
+        <w:t xml:space="preserve">”. </w:t>
+      </w:r>
+      <w:r>
+        <w:br/>
+      </w:r>
+    </w:p>
+    <w:p>
+      <w:pPr>
+        <w:pStyle w:val="ArticleHead"/>
+      </w:pPr>
+      <w:bookmarkStart w:id="130" w:name="_Toc166761173"/>
       <w:r>
         <w:lastRenderedPageBreak/>
-        <w:t>penalties of perjury</w:t>
-      </w:r>
-      <w:r>
-        <w:t xml:space="preserve">”. </w:t>
-      </w:r>
-      <w:r>
-        <w:br/>
-      </w:r>
-    </w:p>
-    <w:p>
-      <w:pPr>
-        <w:pStyle w:val="ArticleHead"/>
-      </w:pPr>
-      <w:bookmarkStart w:id="130" w:name="_Toc166761173"/>
-      <w:r>
         <w:t>Incompatibility and Exclusion from Offices</w:t>
       </w:r>
       <w:bookmarkEnd w:id="130"/>

</xml_diff>

<commit_message>
added stuff to impcht
</commit_message>
<xml_diff>
--- a/obsidian-notes/british-isles/british-constitution.docx
+++ b/obsidian-notes/british-isles/british-constitution.docx
@@ -611,11 +611,7 @@
         <w:br/>
       </w:r>
       <w:r>
-        <w:t xml:space="preserve">the </w:t>
-      </w:r>
-      <w:proofErr w:type="gramStart"/>
-      <w:r>
-        <w:t>Judiciary</w:t>
+        <w:t>the Judiciary</w:t>
       </w:r>
       <w:r>
         <w:t>,</w:t>
@@ -626,7 +622,6 @@
       <w:r>
         <w:t>its</w:t>
       </w:r>
-      <w:proofErr w:type="gramEnd"/>
       <w:r>
         <w:t xml:space="preserve"> </w:t>
       </w:r>
@@ -11714,321 +11709,312 @@
           <w:iCs/>
         </w:rPr>
       </w:pPr>
-      <w:proofErr w:type="spellStart"/>
       <w:r>
         <w:rPr>
           <w:i/>
           <w:iCs/>
         </w:rPr>
-        <w:t>Intituled</w:t>
-      </w:r>
-      <w:proofErr w:type="spellEnd"/>
+        <w:t xml:space="preserve">Intituled, an </w:t>
+      </w:r>
       <w:r>
         <w:rPr>
           <w:i/>
           <w:iCs/>
         </w:rPr>
-        <w:t xml:space="preserve">, an </w:t>
+        <w:t xml:space="preserve">Act Declaring the </w:t>
       </w:r>
       <w:r>
         <w:rPr>
           <w:i/>
           <w:iCs/>
         </w:rPr>
-        <w:t xml:space="preserve">Act Declaring the </w:t>
+        <w:t>Civil and Religious</w:t>
       </w:r>
       <w:r>
         <w:rPr>
           <w:i/>
           <w:iCs/>
         </w:rPr>
-        <w:t>Civil and Religious</w:t>
+        <w:t xml:space="preserve"> </w:t>
       </w:r>
       <w:r>
         <w:rPr>
           <w:i/>
           <w:iCs/>
         </w:rPr>
-        <w:t xml:space="preserve"> </w:t>
+        <w:t>Libert</w:t>
       </w:r>
       <w:r>
         <w:rPr>
           <w:i/>
           <w:iCs/>
         </w:rPr>
-        <w:t>Libert</w:t>
+        <w:t>y</w:t>
       </w:r>
       <w:r>
         <w:rPr>
           <w:i/>
           <w:iCs/>
         </w:rPr>
-        <w:t>y</w:t>
+        <w:t xml:space="preserve"> of Freeborn Subjects</w:t>
       </w:r>
       <w:r>
         <w:rPr>
           <w:i/>
           <w:iCs/>
         </w:rPr>
-        <w:t xml:space="preserve"> of Freeborn Subjects</w:t>
+        <w:t xml:space="preserve"> of the Crown</w:t>
       </w:r>
       <w:r>
         <w:rPr>
           <w:i/>
           <w:iCs/>
         </w:rPr>
-        <w:t xml:space="preserve"> of the Crown</w:t>
+        <w:t xml:space="preserve">, and to </w:t>
       </w:r>
       <w:r>
         <w:rPr>
           <w:i/>
           <w:iCs/>
         </w:rPr>
-        <w:t xml:space="preserve">, and to </w:t>
+        <w:t>secure</w:t>
       </w:r>
       <w:r>
         <w:rPr>
           <w:i/>
           <w:iCs/>
         </w:rPr>
-        <w:t>secure</w:t>
+        <w:t xml:space="preserve"> and render more effectual</w:t>
       </w:r>
       <w:r>
         <w:rPr>
           <w:i/>
           <w:iCs/>
         </w:rPr>
-        <w:t xml:space="preserve"> and render more effectual</w:t>
+        <w:t xml:space="preserve"> certain</w:t>
       </w:r>
       <w:r>
         <w:rPr>
           <w:i/>
           <w:iCs/>
         </w:rPr>
-        <w:t xml:space="preserve"> certain</w:t>
+        <w:t xml:space="preserve"> acts</w:t>
       </w:r>
       <w:r>
         <w:rPr>
           <w:i/>
           <w:iCs/>
         </w:rPr>
-        <w:t xml:space="preserve"> acts</w:t>
+        <w:t xml:space="preserve"> of the reign of King Alfred, and</w:t>
       </w:r>
       <w:r>
         <w:rPr>
           <w:i/>
           <w:iCs/>
         </w:rPr>
-        <w:t xml:space="preserve"> of the reign of King Alfred, and</w:t>
+        <w:t xml:space="preserve"> </w:t>
       </w:r>
       <w:r>
         <w:rPr>
           <w:i/>
           <w:iCs/>
         </w:rPr>
-        <w:t xml:space="preserve"> </w:t>
+        <w:t>of</w:t>
       </w:r>
       <w:r>
         <w:rPr>
           <w:i/>
           <w:iCs/>
         </w:rPr>
-        <w:t>of</w:t>
+        <w:t xml:space="preserve"> the </w:t>
       </w:r>
       <w:r>
         <w:rPr>
           <w:i/>
           <w:iCs/>
         </w:rPr>
-        <w:t xml:space="preserve"> the </w:t>
+        <w:t xml:space="preserve">fifteenth year of </w:t>
       </w:r>
       <w:r>
         <w:rPr>
           <w:i/>
           <w:iCs/>
         </w:rPr>
-        <w:t xml:space="preserve">fifteenth year of </w:t>
+        <w:t xml:space="preserve">the reign of </w:t>
       </w:r>
       <w:r>
         <w:rPr>
           <w:i/>
           <w:iCs/>
         </w:rPr>
-        <w:t xml:space="preserve">the reign of </w:t>
+        <w:t xml:space="preserve">King John, </w:t>
       </w:r>
       <w:r>
         <w:rPr>
           <w:i/>
           <w:iCs/>
         </w:rPr>
-        <w:t xml:space="preserve">King John, </w:t>
+        <w:t xml:space="preserve">and of the first year of </w:t>
       </w:r>
       <w:r>
         <w:rPr>
           <w:i/>
           <w:iCs/>
         </w:rPr>
-        <w:t xml:space="preserve">and of the first year of </w:t>
+        <w:t xml:space="preserve">the reign of </w:t>
       </w:r>
       <w:r>
         <w:rPr>
           <w:i/>
           <w:iCs/>
         </w:rPr>
-        <w:t xml:space="preserve">the reign of </w:t>
+        <w:t xml:space="preserve">King Edward the First, </w:t>
       </w:r>
       <w:r>
         <w:rPr>
           <w:i/>
           <w:iCs/>
         </w:rPr>
-        <w:t xml:space="preserve">King Edward the First, </w:t>
+        <w:t xml:space="preserve">and of the fourth year of </w:t>
       </w:r>
       <w:r>
         <w:rPr>
           <w:i/>
           <w:iCs/>
         </w:rPr>
-        <w:t xml:space="preserve">and of the fourth year of </w:t>
+        <w:t xml:space="preserve">the reign of </w:t>
       </w:r>
       <w:r>
         <w:rPr>
           <w:i/>
           <w:iCs/>
         </w:rPr>
-        <w:t xml:space="preserve">the reign of </w:t>
+        <w:t>King Charles the First</w:t>
       </w:r>
       <w:r>
         <w:rPr>
           <w:i/>
           <w:iCs/>
         </w:rPr>
-        <w:t>King Charles the First</w:t>
+        <w:t xml:space="preserve">, and of the fifteenth year of </w:t>
       </w:r>
       <w:r>
         <w:rPr>
           <w:i/>
           <w:iCs/>
         </w:rPr>
-        <w:t xml:space="preserve">, and of the fifteenth year of </w:t>
+        <w:t xml:space="preserve">the reign of </w:t>
       </w:r>
       <w:r>
         <w:rPr>
           <w:i/>
           <w:iCs/>
         </w:rPr>
-        <w:t xml:space="preserve">the reign of </w:t>
+        <w:t>King Charles the Second</w:t>
       </w:r>
       <w:r>
         <w:rPr>
           <w:i/>
           <w:iCs/>
         </w:rPr>
-        <w:t>King Charles the Second</w:t>
+        <w:t>, and of the</w:t>
       </w:r>
       <w:r>
         <w:rPr>
           <w:i/>
           <w:iCs/>
         </w:rPr>
-        <w:t>, and of the</w:t>
+        <w:t xml:space="preserve"> first year of </w:t>
       </w:r>
       <w:r>
         <w:rPr>
           <w:i/>
           <w:iCs/>
         </w:rPr>
-        <w:t xml:space="preserve"> first year of </w:t>
+        <w:t xml:space="preserve">the reign of </w:t>
       </w:r>
       <w:r>
         <w:rPr>
           <w:i/>
           <w:iCs/>
         </w:rPr>
-        <w:t xml:space="preserve">the reign of </w:t>
+        <w:t xml:space="preserve">King William </w:t>
       </w:r>
       <w:r>
         <w:rPr>
           <w:i/>
           <w:iCs/>
         </w:rPr>
-        <w:t xml:space="preserve">King William </w:t>
+        <w:t>the Third</w:t>
       </w:r>
       <w:r>
         <w:rPr>
           <w:i/>
           <w:iCs/>
         </w:rPr>
-        <w:t>the Third</w:t>
+        <w:t>,</w:t>
       </w:r>
       <w:r>
         <w:rPr>
           <w:i/>
           <w:iCs/>
         </w:rPr>
-        <w:t>,</w:t>
+        <w:t xml:space="preserve"> </w:t>
       </w:r>
       <w:r>
         <w:rPr>
           <w:i/>
           <w:iCs/>
         </w:rPr>
-        <w:t xml:space="preserve"> </w:t>
+        <w:t xml:space="preserve">and </w:t>
       </w:r>
       <w:r>
         <w:rPr>
           <w:i/>
           <w:iCs/>
         </w:rPr>
-        <w:t xml:space="preserve">and </w:t>
+        <w:t xml:space="preserve">to prohibit their </w:t>
       </w:r>
       <w:r>
         <w:rPr>
           <w:i/>
           <w:iCs/>
         </w:rPr>
-        <w:t xml:space="preserve">to prohibit their </w:t>
+        <w:t>e</w:t>
       </w:r>
       <w:r>
         <w:rPr>
           <w:i/>
           <w:iCs/>
         </w:rPr>
-        <w:t>e</w:t>
+        <w:t xml:space="preserve">ncroachment and </w:t>
       </w:r>
       <w:r>
         <w:rPr>
           <w:i/>
           <w:iCs/>
         </w:rPr>
-        <w:t xml:space="preserve">ncroachment and </w:t>
+        <w:t>e</w:t>
       </w:r>
       <w:r>
         <w:rPr>
           <w:i/>
           <w:iCs/>
         </w:rPr>
-        <w:t>e</w:t>
+        <w:t>xtirpation</w:t>
       </w:r>
       <w:r>
         <w:rPr>
           <w:i/>
           <w:iCs/>
         </w:rPr>
-        <w:t>xtirpation</w:t>
+        <w:t xml:space="preserve">. </w:t>
       </w:r>
       <w:r>
         <w:rPr>
           <w:i/>
           <w:iCs/>
         </w:rPr>
-        <w:t xml:space="preserve">. </w:t>
-      </w:r>
-      <w:r>
-        <w:rPr>
-          <w:i/>
-          <w:iCs/>
-        </w:rPr>
         <w:br/>
       </w:r>
     </w:p>
@@ -12319,13 +12305,8 @@
         <w:t xml:space="preserve">And WHEREAS by the dooms made in the reign of King Alfred </w:t>
       </w:r>
       <w:r>
-        <w:t xml:space="preserve">and the witan of all the realm, the man in every hundred shall find twelve </w:t>
-      </w:r>
-      <w:proofErr w:type="gramStart"/>
-      <w:r>
-        <w:t>jury;</w:t>
-      </w:r>
-      <w:proofErr w:type="gramEnd"/>
+        <w:t>and the witan of all the realm, the man in every hundred shall find twelve jury;</w:t>
+      </w:r>
       <w:r>
         <w:br/>
       </w:r>
@@ -12361,11 +12342,9 @@
       <w:r>
         <w:t xml:space="preserve"> </w:t>
       </w:r>
-      <w:proofErr w:type="spellStart"/>
       <w:r>
         <w:t>intituled</w:t>
       </w:r>
-      <w:proofErr w:type="spellEnd"/>
       <w:r>
         <w:t xml:space="preserve"> 'The Great Charter of the Liberties of England,' it is declared and enacted </w:t>
       </w:r>
@@ -12497,54 +12476,87 @@
         <w:t xml:space="preserve"> made in the fourth year of King Charles the First</w:t>
       </w:r>
       <w:r>
+        <w:t xml:space="preserve"> intituled “</w:t>
+      </w:r>
+      <w:r>
+        <w:t>The Petition Exhibited to His Majest</w:t>
+      </w:r>
+      <w:r>
+        <w:t>y</w:t>
+      </w:r>
+      <w:r>
+        <w:t xml:space="preserve"> by the Lords Spiritual and Temporal and Commons in this present Parliament assembled concerning divers Rights and Liberties of the Subjects</w:t>
+      </w:r>
+      <w:r>
+        <w:t xml:space="preserve"> , with the King's Majesty's royal answer thereunto in full Parliament</w:t>
+      </w:r>
+      <w:r>
+        <w:t>”</w:t>
+      </w:r>
+      <w:r>
         <w:t xml:space="preserve"> </w:t>
       </w:r>
-      <w:proofErr w:type="spellStart"/>
-      <w:r>
-        <w:t>intituled</w:t>
-      </w:r>
-      <w:proofErr w:type="spellEnd"/>
-      <w:r>
-        <w:t xml:space="preserve"> “</w:t>
-      </w:r>
-      <w:r>
-        <w:t>The Petition Exhibited to His Majest</w:t>
-      </w:r>
-      <w:r>
-        <w:t>y</w:t>
-      </w:r>
-      <w:r>
-        <w:t xml:space="preserve"> by the Lords Spiritual and Temporal and Commons in this present Parliament assembled concerning divers Rights and Liberties of the Subjects</w:t>
-      </w:r>
-      <w:r>
-        <w:t xml:space="preserve"> , with the King's Majesty's royal answer thereunto in full Parliament</w:t>
-      </w:r>
-      <w:r>
-        <w:t>”</w:t>
+      <w:r>
+        <w:t>sundry unlawful acts were</w:t>
+      </w:r>
+      <w:r>
+        <w:t xml:space="preserve"> condemned</w:t>
+      </w:r>
+      <w:r>
+        <w:t xml:space="preserve"> and </w:t>
+      </w:r>
+      <w:r>
+        <w:t>divers right</w:t>
+      </w:r>
+      <w:r>
+        <w:t>s and liberties</w:t>
+      </w:r>
+      <w:r>
+        <w:t xml:space="preserve"> were upheld</w:t>
+      </w:r>
+      <w:r>
+        <w:t>, according to the laws and statutes of the realm</w:t>
+      </w:r>
+      <w:r>
+        <w:t>;</w:t>
+      </w:r>
+      <w:r>
+        <w:br/>
+      </w:r>
+    </w:p>
+    <w:p>
+      <w:pPr>
+        <w:pStyle w:val="ArticleEnumeration"/>
+      </w:pPr>
+      <w:r>
+        <w:t xml:space="preserve">And </w:t>
+      </w:r>
+      <w:r>
+        <w:t xml:space="preserve">WHEREAS </w:t>
+      </w:r>
+      <w:r>
+        <w:t>by an act made in the fifteenth year of King Charles the Second intituled “A</w:t>
+      </w:r>
+      <w:r>
+        <w:t>n Act for the better securing the Liberty of the Subject, and for Prevention of Imprisonment beyond the Seas</w:t>
+      </w:r>
+      <w:r>
+        <w:t xml:space="preserve">” the security of the person </w:t>
+      </w:r>
+      <w:r>
+        <w:t xml:space="preserve">from </w:t>
+      </w:r>
+      <w:r>
+        <w:t>arbitrary government</w:t>
       </w:r>
       <w:r>
         <w:t xml:space="preserve"> </w:t>
       </w:r>
       <w:r>
-        <w:t>sundry unlawful acts were</w:t>
-      </w:r>
-      <w:r>
-        <w:t xml:space="preserve"> condemned</w:t>
-      </w:r>
-      <w:r>
-        <w:t xml:space="preserve"> and </w:t>
-      </w:r>
-      <w:r>
-        <w:t>divers right</w:t>
-      </w:r>
-      <w:r>
-        <w:t>s and liberties</w:t>
-      </w:r>
-      <w:r>
-        <w:t xml:space="preserve"> were upheld</w:t>
-      </w:r>
-      <w:r>
-        <w:t>, according to the laws and statutes of the realm</w:t>
+        <w:t>was assured</w:t>
+      </w:r>
+      <w:r>
+        <w:t>, except in cases of emergency declared by Parliament</w:t>
       </w:r>
       <w:r>
         <w:t>;</w:t>
@@ -12564,67 +12576,10 @@
         <w:t xml:space="preserve">WHEREAS </w:t>
       </w:r>
       <w:r>
-        <w:t xml:space="preserve">by an act made in the fifteenth year of King Charles the Second </w:t>
-      </w:r>
-      <w:proofErr w:type="spellStart"/>
-      <w:r>
-        <w:t>intituled</w:t>
-      </w:r>
-      <w:proofErr w:type="spellEnd"/>
-      <w:r>
-        <w:t xml:space="preserve"> “A</w:t>
-      </w:r>
-      <w:r>
-        <w:t>n Act for the better securing the Liberty of the Subject, and for Prevention of Imprisonment beyond the Seas</w:t>
-      </w:r>
-      <w:r>
-        <w:t xml:space="preserve">” the security of the person </w:t>
-      </w:r>
-      <w:r>
-        <w:t xml:space="preserve">from </w:t>
-      </w:r>
-      <w:r>
-        <w:t>arbitrary government</w:t>
-      </w:r>
-      <w:r>
-        <w:t xml:space="preserve"> </w:t>
-      </w:r>
-      <w:r>
-        <w:t>was assured</w:t>
-      </w:r>
-      <w:r>
-        <w:t>, except in cases of emergency declared by Parliament</w:t>
-      </w:r>
-      <w:r>
-        <w:t>;</w:t>
-      </w:r>
-      <w:r>
-        <w:br/>
-      </w:r>
-    </w:p>
-    <w:p>
-      <w:pPr>
-        <w:pStyle w:val="ArticleEnumeration"/>
-      </w:pPr>
-      <w:r>
-        <w:t xml:space="preserve">And </w:t>
-      </w:r>
-      <w:r>
-        <w:t xml:space="preserve">WHEREAS </w:t>
-      </w:r>
-      <w:r>
         <w:t>by an act made in the first year</w:t>
       </w:r>
       <w:r>
-        <w:t xml:space="preserve"> of the reign of King William and Queen Mary </w:t>
-      </w:r>
-      <w:proofErr w:type="spellStart"/>
-      <w:r>
-        <w:t>intituled</w:t>
-      </w:r>
-      <w:proofErr w:type="spellEnd"/>
-      <w:r>
-        <w:t xml:space="preserve"> “</w:t>
+        <w:t xml:space="preserve"> of the reign of King William and Queen Mary intituled “</w:t>
       </w:r>
       <w:r>
         <w:t>A</w:t>
@@ -12692,13 +12647,8 @@
       <w:r>
         <w:t xml:space="preserve">by an act made in the first year of the reign of King William and Queen Mary </w:t>
       </w:r>
-      <w:proofErr w:type="spellStart"/>
-      <w:r>
-        <w:t>intituled</w:t>
-      </w:r>
-      <w:proofErr w:type="spellEnd"/>
-      <w:r>
-        <w:t xml:space="preserve"> “</w:t>
+      <w:r>
+        <w:t>intituled “</w:t>
       </w:r>
       <w:r>
         <w:t>An Act for Exempting their Majest</w:t>
@@ -12778,15 +12728,7 @@
         <w:t xml:space="preserve"> act made in the</w:t>
       </w:r>
       <w:r>
-        <w:t xml:space="preserve"> fourteenth year of the reign of King Charles the Second </w:t>
-      </w:r>
-      <w:proofErr w:type="spellStart"/>
-      <w:r>
-        <w:t>intituled</w:t>
-      </w:r>
-      <w:proofErr w:type="spellEnd"/>
-      <w:r>
-        <w:t xml:space="preserve"> “</w:t>
+        <w:t xml:space="preserve"> fourteenth year of the reign of King Charles the Second intituled “</w:t>
       </w:r>
       <w:r>
         <w:t>An Act for preventing the frequent Abuses in printing seditious treasonable and unlicensed Books and Pamphlets and for regulating of Printing and Printing Presses</w:t>
@@ -13868,15 +13810,7 @@
         <w:pStyle w:val="ArticleEnumeration"/>
       </w:pPr>
       <w:r>
-        <w:t xml:space="preserve">In all capital or criminal </w:t>
-      </w:r>
-      <w:proofErr w:type="gramStart"/>
-      <w:r>
-        <w:t>prosecution</w:t>
-      </w:r>
-      <w:proofErr w:type="gramEnd"/>
-      <w:r>
-        <w:t xml:space="preserve"> a person has a right </w:t>
+        <w:t xml:space="preserve">In all capital or criminal prosecution a person has a right </w:t>
       </w:r>
       <w:r>
         <w:t>to demand the cause and nature of his accusation, to be confronted with the accusers and witnesses, to call for evidence in his favour, and to a speedy trial by an impartial jury of his vicinage, without whose unanimous consent he cannot be found guilty</w:t>
@@ -13907,15 +13841,7 @@
         <w:pStyle w:val="ArticleEnumeration"/>
       </w:pPr>
       <w:r>
-        <w:t xml:space="preserve">To no one will we </w:t>
-      </w:r>
-      <w:proofErr w:type="gramStart"/>
-      <w:r>
-        <w:t>sell,</w:t>
-      </w:r>
-      <w:proofErr w:type="gramEnd"/>
-      <w:r>
-        <w:t xml:space="preserve"> to no one</w:t>
+        <w:t>To no one will we sell, to no one</w:t>
       </w:r>
       <w:r>
         <w:t xml:space="preserve"> will we</w:t>
@@ -14361,15 +14287,7 @@
         <w:t>E</w:t>
       </w:r>
       <w:r>
-        <w:t xml:space="preserve">xcessive Bail ought not to be required nor excessive Fines </w:t>
-      </w:r>
-      <w:proofErr w:type="gramStart"/>
-      <w:r>
-        <w:t>imposed</w:t>
-      </w:r>
-      <w:proofErr w:type="gramEnd"/>
-      <w:r>
-        <w:t xml:space="preserve"> nor cruel and unusual Punishments inflicted.</w:t>
+        <w:t>xcessive Bail ought not to be required nor excessive Fines imposed nor cruel and unusual Punishments inflicted.</w:t>
       </w:r>
       <w:r>
         <w:t xml:space="preserve"> </w:t>
@@ -14902,7 +14820,6 @@
       <w:r>
         <w:t xml:space="preserve"> </w:t>
       </w:r>
-      <w:proofErr w:type="gramStart"/>
       <w:r>
         <w:t>veniremen</w:t>
       </w:r>
@@ -14913,11 +14830,7 @@
         <w:t xml:space="preserve"> </w:t>
       </w:r>
       <w:r>
-        <w:t>and</w:t>
-      </w:r>
-      <w:proofErr w:type="gramEnd"/>
-      <w:r>
-        <w:t xml:space="preserve"> are </w:t>
+        <w:t xml:space="preserve">and are </w:t>
       </w:r>
       <w:r>
         <w:t>s</w:t>
@@ -15163,13 +15076,8 @@
       <w:pPr>
         <w:pStyle w:val="ArticleEnumeration"/>
       </w:pPr>
-      <w:proofErr w:type="gramStart"/>
-      <w:r>
-        <w:t>In order to</w:t>
-      </w:r>
-      <w:proofErr w:type="gramEnd"/>
-      <w:r>
-        <w:t xml:space="preserve"> prevent intemperance or</w:t>
+      <w:r>
+        <w:t>In order to prevent intemperance or</w:t>
       </w:r>
       <w:r>
         <w:t xml:space="preserve"> causeless debate, </w:t>
@@ -15227,6 +15135,7 @@
         <w:pStyle w:val="ArticleEnumeration"/>
       </w:pPr>
       <w:r>
+        <w:lastRenderedPageBreak/>
         <w:t xml:space="preserve">The </w:t>
       </w:r>
       <w:r>
@@ -15343,15 +15252,7 @@
         <w:pStyle w:val="ArticleEnumeration"/>
       </w:pPr>
       <w:r>
-        <w:t xml:space="preserve">To </w:t>
-      </w:r>
-      <w:proofErr w:type="gramStart"/>
-      <w:r>
-        <w:t>insure</w:t>
-      </w:r>
-      <w:proofErr w:type="gramEnd"/>
-      <w:r>
-        <w:t xml:space="preserve"> a</w:t>
+        <w:t>To insure a</w:t>
       </w:r>
       <w:r>
         <w:t xml:space="preserve"> fair compensation for time spent,</w:t>
@@ -15406,15 +15307,7 @@
         <w:pStyle w:val="ArticleEnumeration"/>
       </w:pPr>
       <w:r>
-        <w:t xml:space="preserve">Grand Juries are selected by the local magistrate from the Qualified Lists of the </w:t>
-      </w:r>
-      <w:proofErr w:type="gramStart"/>
-      <w:r>
-        <w:t>jurisdiction, and</w:t>
-      </w:r>
-      <w:proofErr w:type="gramEnd"/>
-      <w:r>
-        <w:t xml:space="preserve"> are summoned to a court of law by the local magistrate to find evidence for a case and accuse a person of a crime. </w:t>
+        <w:t xml:space="preserve">Grand Juries are selected by the local magistrate from the Qualified Lists of the jurisdiction, and are summoned to a court of law by the local magistrate to find evidence for a case and accuse a person of a crime. </w:t>
       </w:r>
       <w:r>
         <w:br/>
@@ -15460,15 +15353,7 @@
         <w:t xml:space="preserve"> and the manner of death is unknown</w:t>
       </w:r>
       <w:r>
-        <w:t xml:space="preserve">, the </w:t>
-      </w:r>
-      <w:proofErr w:type="gramStart"/>
-      <w:r>
-        <w:t>Coroner</w:t>
-      </w:r>
-      <w:proofErr w:type="gramEnd"/>
-      <w:r>
-        <w:t xml:space="preserve"> shall convene a Jury</w:t>
+        <w:t>, the Coroner shall convene a Jury</w:t>
       </w:r>
       <w:r>
         <w:t>,</w:t>
@@ -15511,6 +15396,7 @@
       </w:pPr>
       <w:bookmarkStart w:id="38" w:name="_Toc169647450"/>
       <w:r>
+        <w:lastRenderedPageBreak/>
         <w:t>Rights of Parliament</w:t>
       </w:r>
       <w:bookmarkEnd w:id="38"/>
@@ -15969,6 +15855,7 @@
       </w:pPr>
       <w:bookmarkStart w:id="47" w:name="_Toc169647459"/>
       <w:r>
+        <w:lastRenderedPageBreak/>
         <w:t>Freedom from molestation by executive and judiciary</w:t>
       </w:r>
       <w:bookmarkEnd w:id="47"/>
@@ -15993,15 +15880,7 @@
         <w:t>s</w:t>
       </w:r>
       <w:r>
-        <w:t xml:space="preserve"> freedom from all </w:t>
-      </w:r>
-      <w:proofErr w:type="gramStart"/>
-      <w:r>
-        <w:t>impeachment</w:t>
-      </w:r>
-      <w:proofErr w:type="gramEnd"/>
-      <w:r>
-        <w:t>, imprisonment, and molestation other than, by the censure of the house</w:t>
+        <w:t xml:space="preserve"> freedom from all impeachment, imprisonment, and molestation other than, by the censure of the house</w:t>
       </w:r>
       <w:r>
         <w:t xml:space="preserve"> of Parliament</w:t>
@@ -16035,15 +15914,7 @@
         <w:t>A</w:t>
       </w:r>
       <w:r>
-        <w:t xml:space="preserve">ll suits, </w:t>
-      </w:r>
-      <w:proofErr w:type="spellStart"/>
-      <w:r>
-        <w:t>accusements</w:t>
-      </w:r>
-      <w:proofErr w:type="spellEnd"/>
-      <w:r>
-        <w:t>, condemnations, executions, fines, amercements, punishments, corrections, charges, and impositions at any time put, or had upon any member</w:t>
+        <w:t>ll suits, accusements, condemnations, executions, fines, amercements, punishments, corrections, charges, and impositions at any time put, or had upon any member</w:t>
       </w:r>
       <w:r>
         <w:t xml:space="preserve"> of </w:t>
@@ -16055,15 +15926,7 @@
         <w:t>are</w:t>
       </w:r>
       <w:r>
-        <w:t xml:space="preserve"> communed, or treated of, utterly void and of </w:t>
-      </w:r>
-      <w:proofErr w:type="gramStart"/>
-      <w:r>
-        <w:t>none</w:t>
-      </w:r>
-      <w:proofErr w:type="gramEnd"/>
-      <w:r>
-        <w:t xml:space="preserve"> effect</w:t>
+        <w:t xml:space="preserve"> communed, or treated of, utterly void and of none effect</w:t>
       </w:r>
       <w:r>
         <w:t xml:space="preserve">, unless by </w:t>
@@ -16380,6 +16243,7 @@
       </w:pPr>
       <w:bookmarkStart w:id="56" w:name="_Toc169647468"/>
       <w:r>
+        <w:lastRenderedPageBreak/>
         <w:t>Religious Liberty</w:t>
       </w:r>
       <w:bookmarkEnd w:id="56"/>
@@ -16935,6 +16799,7 @@
       </w:pPr>
       <w:bookmarkStart w:id="60" w:name="_Toc169647472"/>
       <w:r>
+        <w:lastRenderedPageBreak/>
         <w:t>Liberty</w:t>
       </w:r>
       <w:r>
@@ -16986,18 +16851,10 @@
         <w:t xml:space="preserve"> among the great bulwarks of </w:t>
       </w:r>
       <w:r>
-        <w:t xml:space="preserve">free </w:t>
-      </w:r>
-      <w:proofErr w:type="gramStart"/>
-      <w:r>
-        <w:t>government</w:t>
-      </w:r>
-      <w:r>
-        <w:t>, and</w:t>
-      </w:r>
-      <w:proofErr w:type="gramEnd"/>
-      <w:r>
-        <w:t xml:space="preserve"> can never be restrained except by despotic governments</w:t>
+        <w:t>free government</w:t>
+      </w:r>
+      <w:r>
+        <w:t>, and can never be restrained except by despotic governments</w:t>
       </w:r>
       <w:r>
         <w:t>; therefore</w:t>
@@ -17519,15 +17376,8 @@
         <w:pStyle w:val="ArticleEnumeration"/>
       </w:pPr>
       <w:r>
-        <w:t xml:space="preserve">In case of such oppressive seizure, destruction, </w:t>
-      </w:r>
-      <w:proofErr w:type="spellStart"/>
-      <w:r>
-        <w:t>damnification</w:t>
-      </w:r>
-      <w:proofErr w:type="spellEnd"/>
-      <w:r>
-        <w:t>, or inspection, any person concerned in the infliction of the injury shall be responsible to the purpose of pecuniary compensation, with or without ulterior punishment, as the case may require.</w:t>
+        <w:lastRenderedPageBreak/>
+        <w:t>In case of such oppressive seizure, destruction, damnification, or inspection, any person concerned in the infliction of the injury shall be responsible to the purpose of pecuniary compensation, with or without ulterior punishment, as the case may require.</w:t>
       </w:r>
       <w:r>
         <w:br/>
@@ -17549,6 +17399,7 @@
       </w:pPr>
       <w:bookmarkStart w:id="68" w:name="_Toc169647480"/>
       <w:r>
+        <w:lastRenderedPageBreak/>
         <w:t>Right to Censure the Government</w:t>
       </w:r>
       <w:bookmarkEnd w:id="68"/>
@@ -17620,15 +17471,7 @@
         <w:pStyle w:val="ArticleEnumeration"/>
       </w:pPr>
       <w:r>
-        <w:t xml:space="preserve">The names of all persons deprived of liberty by imprisonment shall be posted on the door of the </w:t>
-      </w:r>
-      <w:proofErr w:type="gramStart"/>
-      <w:r>
-        <w:t>court-house</w:t>
-      </w:r>
-      <w:proofErr w:type="gramEnd"/>
-      <w:r>
-        <w:t xml:space="preserve"> in which they were so sentenced, and on the door of the gaol in which they are detained, and in a freely distributed register. </w:t>
+        <w:t xml:space="preserve">The names of all persons deprived of liberty by imprisonment shall be posted on the door of the court-house in which they were so sentenced, and on the door of the gaol in which they are detained, and in a freely distributed register. </w:t>
       </w:r>
       <w:r>
         <w:br/>
@@ -17767,6 +17610,7 @@
       </w:pPr>
       <w:bookmarkStart w:id="75" w:name="_Toc169647487"/>
       <w:r>
+        <w:lastRenderedPageBreak/>
         <w:t>Right of Assembly</w:t>
       </w:r>
       <w:bookmarkEnd w:id="75"/>
@@ -18020,6 +17864,7 @@
       </w:pPr>
       <w:bookmarkStart w:id="80" w:name="_Toc169647492"/>
       <w:r>
+        <w:lastRenderedPageBreak/>
         <w:t>Rights of Property</w:t>
       </w:r>
       <w:bookmarkEnd w:id="80"/>
@@ -18146,6 +17991,7 @@
       </w:pPr>
       <w:bookmarkStart w:id="85" w:name="_Toc33624523"/>
       <w:r>
+        <w:lastRenderedPageBreak/>
         <w:t xml:space="preserve"> </w:t>
       </w:r>
       <w:bookmarkStart w:id="86" w:name="_Toc169647497"/>
@@ -18165,21 +18011,12 @@
           <w:iCs/>
         </w:rPr>
       </w:pPr>
-      <w:proofErr w:type="spellStart"/>
       <w:r>
         <w:rPr>
           <w:i/>
           <w:iCs/>
         </w:rPr>
-        <w:t>Intituled</w:t>
-      </w:r>
-      <w:proofErr w:type="spellEnd"/>
-      <w:r>
-        <w:rPr>
-          <w:i/>
-          <w:iCs/>
-        </w:rPr>
-        <w:t>, a</w:t>
+        <w:t>Intituled, a</w:t>
       </w:r>
       <w:r>
         <w:rPr>
@@ -18732,7 +18569,11 @@
         <w:t xml:space="preserve"> have Effect for longer than one Year</w:t>
       </w:r>
       <w:r>
-        <w:t xml:space="preserve"> after its Passage</w:t>
+        <w:t xml:space="preserve"> </w:t>
+      </w:r>
+      <w:r>
+        <w:lastRenderedPageBreak/>
+        <w:t>after its Passage</w:t>
       </w:r>
       <w:r>
         <w:t>.</w:t>
@@ -19330,6 +19171,7 @@
         <w:pStyle w:val="ArticleEnumeration"/>
       </w:pPr>
       <w:r>
+        <w:lastRenderedPageBreak/>
         <w:t xml:space="preserve">Every </w:t>
       </w:r>
       <w:r>
@@ -19760,14 +19602,9 @@
       </w:pPr>
       <w:bookmarkStart w:id="98" w:name="_Toc169647509"/>
       <w:r>
-        <w:t xml:space="preserve">Appointment of a </w:t>
-      </w:r>
-      <w:proofErr w:type="gramStart"/>
-      <w:r>
-        <w:t>Legislation Minister</w:t>
+        <w:t>Appointment of a Legislation Minister</w:t>
       </w:r>
       <w:bookmarkEnd w:id="98"/>
-      <w:proofErr w:type="gramEnd"/>
     </w:p>
     <w:p>
       <w:pPr>
@@ -19828,13 +19665,8 @@
         <w:t xml:space="preserve">, and advisement of individual </w:t>
       </w:r>
       <w:r>
-        <w:t xml:space="preserve">Members of Parliament, the House of Commons shall elect from outside its member a </w:t>
-      </w:r>
-      <w:proofErr w:type="gramStart"/>
-      <w:r>
-        <w:t>Legislation Minister</w:t>
-      </w:r>
-      <w:proofErr w:type="gramEnd"/>
+        <w:t>Members of Parliament, the House of Commons shall elect from outside its member a Legislation Minister</w:t>
+      </w:r>
       <w:r>
         <w:t xml:space="preserve"> </w:t>
       </w:r>
@@ -19915,7 +19747,17 @@
         <w:t xml:space="preserve"> or other high crimes and misdemeanors</w:t>
       </w:r>
       <w:r>
-        <w:t>; and a member shall thence be sent to the Lords and the Supreme Justices to acquaint them with that this house will, in due time, exhibit particular article</w:t>
+        <w:t xml:space="preserve">; and a member shall thence be sent to the Lords and </w:t>
+      </w:r>
+      <w:r>
+        <w:lastRenderedPageBreak/>
+        <w:t xml:space="preserve">the </w:t>
+      </w:r>
+      <w:r>
+        <w:t>Justice Minister</w:t>
+      </w:r>
+      <w:r>
+        <w:t xml:space="preserve"> to acquaint them with that this house will, in due time, exhibit particular article</w:t>
       </w:r>
       <w:r>
         <w:t xml:space="preserve">s against him, and make good the same; and the individual so impeached shall thence be remanded </w:t>
@@ -19950,10 +19792,16 @@
         <w:pStyle w:val="ArticleEnumeration"/>
       </w:pPr>
       <w:r>
-        <w:t xml:space="preserve">The Supreme Court of Judicature shall draw up a list of </w:t>
-      </w:r>
-      <w:r>
-        <w:t>Judges of Appeal on the soil of the British Isles</w:t>
+        <w:t xml:space="preserve">The </w:t>
+      </w:r>
+      <w:r>
+        <w:t>Justice Minister</w:t>
+      </w:r>
+      <w:r>
+        <w:t xml:space="preserve"> shall draw up a list of </w:t>
+      </w:r>
+      <w:r>
+        <w:t>Members of the House of Lords</w:t>
       </w:r>
       <w:r>
         <w:t>;</w:t>
@@ -19995,7 +19843,13 @@
         <w:t xml:space="preserve"> names and the accused five</w:t>
       </w:r>
       <w:r>
-        <w:t xml:space="preserve">; and the </w:t>
+        <w:t>; and the</w:t>
+      </w:r>
+      <w:r>
+        <w:t xml:space="preserve"> Justice Minister shall issue an order convening the</w:t>
+      </w:r>
+      <w:r>
+        <w:t xml:space="preserve"> </w:t>
       </w:r>
       <w:r>
         <w:t>twenty-five</w:t>
@@ -20004,10 +19858,22 @@
         <w:t xml:space="preserve"> remaining </w:t>
       </w:r>
       <w:r>
-        <w:t>Judges</w:t>
-      </w:r>
-      <w:r>
-        <w:t xml:space="preserve"> shall, together with the Judges of the Supreme Court of Judicature, convene as a High Court for the Trial of Impeachment; and in the meantime the House of Commons shall draw up articles and appoint managers to prepare evidence and conduct proceedings on its behalf.</w:t>
+        <w:t>Lords</w:t>
+      </w:r>
+      <w:r>
+        <w:t xml:space="preserve"> </w:t>
+      </w:r>
+      <w:r>
+        <w:t>as a jury for</w:t>
+      </w:r>
+      <w:r>
+        <w:t xml:space="preserve"> </w:t>
+      </w:r>
+      <w:r>
+        <w:t>the</w:t>
+      </w:r>
+      <w:r>
+        <w:t xml:space="preserve"> High Court for the Trial of Impeachment; and in the meantime the House of Commons shall draw up articles and appoint managers to prepare evidence and conduct proceedings on its behalf.</w:t>
       </w:r>
       <w:r>
         <w:br/>
@@ -20051,6 +19917,9 @@
         <w:t xml:space="preserve"> Rules of Pleading</w:t>
       </w:r>
       <w:r>
+        <w:t>,</w:t>
+      </w:r>
+      <w:r>
         <w:t xml:space="preserve"> and shall be permitted to</w:t>
       </w:r>
       <w:r>
@@ -20081,6 +19950,9 @@
         <w:t xml:space="preserve"> </w:t>
       </w:r>
       <w:r>
+        <w:t xml:space="preserve">Jury of the </w:t>
+      </w:r>
+      <w:r>
         <w:t xml:space="preserve">High </w:t>
       </w:r>
       <w:r>
@@ -20111,10 +19983,13 @@
         <w:t xml:space="preserve">, at such time as the Commons demand on it, the </w:t>
       </w:r>
       <w:r>
-        <w:t>Court</w:t>
-      </w:r>
-      <w:r>
-        <w:t xml:space="preserve"> shall give judgement which no Prerogative shall </w:t>
+        <w:t>Jury</w:t>
+      </w:r>
+      <w:r>
+        <w:t xml:space="preserve"> </w:t>
+      </w:r>
+      <w:r>
+        <w:t xml:space="preserve">shall give judgement which no Prerogative shall </w:t>
       </w:r>
       <w:r>
         <w:t>touch</w:t>
@@ -20148,15 +20023,7 @@
         <w:t>accuse</w:t>
       </w:r>
       <w:r>
-        <w:t xml:space="preserve"> individuals </w:t>
-      </w:r>
-      <w:proofErr w:type="gramStart"/>
-      <w:r>
-        <w:t>for</w:t>
-      </w:r>
-      <w:proofErr w:type="gramEnd"/>
-      <w:r>
-        <w:t xml:space="preserve"> crimes, for the purpose of trial in courts</w:t>
+        <w:t xml:space="preserve"> individuals for crimes, for the purpose of trial in courts</w:t>
       </w:r>
       <w:r>
         <w:t xml:space="preserve"> ordinary</w:t>
@@ -20233,6 +20100,7 @@
       </w:pPr>
       <w:bookmarkStart w:id="102" w:name="_Toc169647513"/>
       <w:r>
+        <w:lastRenderedPageBreak/>
         <w:t>The Crown</w:t>
       </w:r>
       <w:bookmarkEnd w:id="102"/>
@@ -20636,15 +20504,7 @@
         <w:t xml:space="preserve"> forth</w:t>
       </w:r>
       <w:r>
-        <w:t xml:space="preserve"> such Writs under the </w:t>
-      </w:r>
-      <w:proofErr w:type="spellStart"/>
-      <w:r>
-        <w:t>Greal</w:t>
-      </w:r>
-      <w:proofErr w:type="spellEnd"/>
-      <w:r>
-        <w:t xml:space="preserve"> Seal of the Realm</w:t>
+        <w:t xml:space="preserve"> such Writs under the Greal Seal of the Realm</w:t>
       </w:r>
       <w:r>
         <w:t xml:space="preserve"> for the assembling at the third year from the day of last assembling following the dissolution of Parliament, or the Monday following such a day</w:t>
@@ -20735,13 +20595,8 @@
         <w:t xml:space="preserve"> more</w:t>
       </w:r>
       <w:r>
-        <w:t xml:space="preserve"> than fifty Days in the last </w:t>
-      </w:r>
-      <w:proofErr w:type="gramStart"/>
-      <w:r>
-        <w:t>Year;</w:t>
-      </w:r>
-      <w:proofErr w:type="gramEnd"/>
+        <w:t xml:space="preserve"> than fifty Days in the last Year;</w:t>
+      </w:r>
       <w:r>
         <w:br/>
       </w:r>
@@ -20805,22 +20660,21 @@
         <w:t xml:space="preserve"> in his wisdom</w:t>
       </w:r>
       <w:r>
-        <w:t xml:space="preserve"> the means of saving</w:t>
+        <w:t xml:space="preserve"> the means of </w:t>
+      </w:r>
+      <w:r>
+        <w:lastRenderedPageBreak/>
+        <w:t>saving</w:t>
       </w:r>
       <w:r>
         <w:t xml:space="preserve"> the Constitution</w:t>
       </w:r>
       <w:r>
-        <w:t xml:space="preserve">, and Declaration of Reasons of the </w:t>
-      </w:r>
-      <w:proofErr w:type="gramStart"/>
-      <w:r>
-        <w:t>same</w:t>
+        <w:t>, and Declaration of Reasons of the same</w:t>
       </w:r>
       <w:r>
         <w:t>;</w:t>
       </w:r>
-      <w:proofErr w:type="gramEnd"/>
       <w:r>
         <w:br/>
       </w:r>
@@ -21285,7 +21139,11 @@
         <w:t>as Parliament may provide</w:t>
       </w:r>
       <w:r>
-        <w:t xml:space="preserve">, and Parliament may appoint </w:t>
+        <w:t xml:space="preserve">, and </w:t>
+      </w:r>
+      <w:r>
+        <w:lastRenderedPageBreak/>
+        <w:t xml:space="preserve">Parliament may appoint </w:t>
       </w:r>
       <w:r>
         <w:t>such guards</w:t>
@@ -21428,15 +21286,7 @@
         <w:pStyle w:val="ArticleEnumeration"/>
       </w:pPr>
       <w:r>
-        <w:t xml:space="preserve">To raise and </w:t>
-      </w:r>
-      <w:proofErr w:type="gramStart"/>
-      <w:r>
-        <w:t>enroll, or</w:t>
-      </w:r>
-      <w:proofErr w:type="gramEnd"/>
-      <w:r>
-        <w:t xml:space="preserve"> draw out and embody the supplementary Militia.</w:t>
+        <w:t>To raise and enroll, or draw out and embody the supplementary Militia.</w:t>
       </w:r>
       <w:r>
         <w:br/>
@@ -21744,6 +21594,7 @@
         <w:pStyle w:val="ArticleEnumeration"/>
       </w:pPr>
       <w:r>
+        <w:lastRenderedPageBreak/>
         <w:t xml:space="preserve">All </w:t>
       </w:r>
       <w:r>
@@ -22326,7 +22177,11 @@
         <w:t>remove</w:t>
       </w:r>
       <w:r>
-        <w:t xml:space="preserve"> such Ministers</w:t>
+        <w:t xml:space="preserve"> such </w:t>
+      </w:r>
+      <w:r>
+        <w:lastRenderedPageBreak/>
+        <w:t>Ministers</w:t>
       </w:r>
       <w:r>
         <w:t xml:space="preserve"> from </w:t>
@@ -22731,6 +22586,7 @@
       </w:pPr>
       <w:bookmarkStart w:id="115" w:name="_Toc169647526"/>
       <w:r>
+        <w:lastRenderedPageBreak/>
         <w:t>Judiciary</w:t>
       </w:r>
       <w:bookmarkEnd w:id="115"/>
@@ -22823,15 +22679,7 @@
         <w:t xml:space="preserve"> appoint the judges and</w:t>
       </w:r>
       <w:r>
-        <w:t xml:space="preserve"> manage the courts of the British Isles and issue reports to Parliament on the functioning of the courts and the </w:t>
-      </w:r>
-      <w:proofErr w:type="gramStart"/>
-      <w:r>
-        <w:t>law, and</w:t>
-      </w:r>
-      <w:proofErr w:type="gramEnd"/>
-      <w:r>
-        <w:t xml:space="preserve"> propose measures on their melioration as he sees fit</w:t>
+        <w:t xml:space="preserve"> manage the courts of the British Isles and issue reports to Parliament on the functioning of the courts and the law, and propose measures on their melioration as he sees fit</w:t>
       </w:r>
       <w:r>
         <w:t>; and</w:t>
@@ -22960,6 +22808,7 @@
       </w:pPr>
       <w:bookmarkStart w:id="121" w:name="_Toc169647532"/>
       <w:r>
+        <w:lastRenderedPageBreak/>
         <w:t>Administration of Elections</w:t>
       </w:r>
       <w:bookmarkEnd w:id="121"/>
@@ -23121,15 +22970,7 @@
         <w:pStyle w:val="ArticleEnumeration"/>
       </w:pPr>
       <w:r>
-        <w:t xml:space="preserve">The several Polling Clerks shall frame, or cause to be framed, a register of Persons entitled to vote in their polling District every </w:t>
-      </w:r>
-      <w:proofErr w:type="gramStart"/>
-      <w:r>
-        <w:t>Year, and</w:t>
-      </w:r>
-      <w:proofErr w:type="gramEnd"/>
-      <w:r>
-        <w:t xml:space="preserve"> shall transmit such registers to the Election Clerk for the Grand Division, for publication.</w:t>
+        <w:t>The several Polling Clerks shall frame, or cause to be framed, a register of Persons entitled to vote in their polling District every Year, and shall transmit such registers to the Election Clerk for the Grand Division, for publication.</w:t>
       </w:r>
       <w:r>
         <w:br/>
@@ -23213,15 +23054,7 @@
         <w:t xml:space="preserve">, and </w:t>
       </w:r>
       <w:r>
-        <w:t xml:space="preserve">the </w:t>
-      </w:r>
-      <w:proofErr w:type="spellStart"/>
-      <w:r>
-        <w:t>presentmen</w:t>
-      </w:r>
-      <w:proofErr w:type="spellEnd"/>
-      <w:r>
-        <w:t xml:space="preserve"> shall accompany </w:t>
+        <w:t xml:space="preserve">the presentmen shall accompany </w:t>
       </w:r>
       <w:r>
         <w:t xml:space="preserve">such proof and petition with </w:t>
@@ -23386,7 +23219,11 @@
         <w:t xml:space="preserve"> Election Clerk</w:t>
       </w:r>
       <w:r>
-        <w:t xml:space="preserve"> for the Grand Division</w:t>
+        <w:t xml:space="preserve"> for </w:t>
+      </w:r>
+      <w:r>
+        <w:lastRenderedPageBreak/>
+        <w:t>the Grand Division</w:t>
       </w:r>
       <w:r>
         <w:t xml:space="preserve"> thereof</w:t>
@@ -23456,6 +23293,7 @@
       </w:pPr>
       <w:bookmarkStart w:id="126" w:name="_Toc169647537"/>
       <w:r>
+        <w:lastRenderedPageBreak/>
         <w:t>Oaths</w:t>
       </w:r>
       <w:r>
@@ -23698,15 +23536,7 @@
         <w:t>r</w:t>
       </w:r>
       <w:r>
-        <w:t xml:space="preserve">eservation whatsoever. </w:t>
-      </w:r>
-      <w:proofErr w:type="gramStart"/>
-      <w:r>
-        <w:t>So</w:t>
-      </w:r>
-      <w:proofErr w:type="gramEnd"/>
-      <w:r>
-        <w:t xml:space="preserve"> help me God.</w:t>
+        <w:t>eservation whatsoever. So help me God.</w:t>
       </w:r>
       <w:r>
         <w:t>”</w:t>
@@ -23728,15 +23558,7 @@
         <w:t xml:space="preserve">And any person chosen to </w:t>
       </w:r>
       <w:r>
-        <w:t xml:space="preserve">either of the places or offices aforesaid, </w:t>
-      </w:r>
-      <w:proofErr w:type="gramStart"/>
-      <w:r>
-        <w:t>and also</w:t>
-      </w:r>
-      <w:proofErr w:type="gramEnd"/>
-      <w:r>
-        <w:t xml:space="preserve"> any person</w:t>
+        <w:t>either of the places or offices aforesaid, and also any person</w:t>
       </w:r>
       <w:r>
         <w:t xml:space="preserve"> </w:t>
@@ -23837,15 +23659,7 @@
         <w:t>principle in the Succession of the Crown than Joint Declaration or Act of Parliament</w:t>
       </w:r>
       <w:r>
-        <w:t xml:space="preserve">. </w:t>
-      </w:r>
-      <w:proofErr w:type="gramStart"/>
-      <w:r>
-        <w:t>So</w:t>
-      </w:r>
-      <w:proofErr w:type="gramEnd"/>
-      <w:r>
-        <w:t xml:space="preserve"> help me God.</w:t>
+        <w:t>. So help me God.</w:t>
       </w:r>
       <w:r>
         <w:t>”</w:t>
@@ -23904,7 +23718,11 @@
         <w:t>. And I do solemnly swear that, if it be the third year from the day of the last dissolution of Parliament,</w:t>
       </w:r>
       <w:r>
-        <w:t xml:space="preserve"> I will issue forth several and respective Writs to the several and respective Peers of England and Representative Peers of Scotland and Ireland commanding </w:t>
+        <w:t xml:space="preserve"> I will issue forth several and respective Writs to the several and respective Peers of </w:t>
+      </w:r>
+      <w:r>
+        <w:lastRenderedPageBreak/>
+        <w:t xml:space="preserve">England and Representative Peers of Scotland and Ireland commanding </w:t>
       </w:r>
       <w:r>
         <w:t xml:space="preserve">every such Peer that he personally be </w:t>
@@ -23970,15 +23788,7 @@
         <w:t>. And I do solemnly swear that if it will be one Year since a Decree causing Session of Parliament to be holden, I will issue forth a Decree under the Great Seal of the Realm to cause a Session to be holden the following Monday.</w:t>
       </w:r>
       <w:r>
-        <w:t xml:space="preserve"> </w:t>
-      </w:r>
-      <w:proofErr w:type="gramStart"/>
-      <w:r>
-        <w:t>So</w:t>
-      </w:r>
-      <w:proofErr w:type="gramEnd"/>
-      <w:r>
-        <w:t xml:space="preserve"> help me God.</w:t>
+        <w:t xml:space="preserve"> So help me God.</w:t>
       </w:r>
       <w:r>
         <w:t>”</w:t>
@@ -24037,15 +23847,7 @@
         <w:pStyle w:val="Quotation"/>
       </w:pPr>
       <w:r>
-        <w:t xml:space="preserve">“I, A. B., do solemnly swear, that I will protect the Great Seal of the Realm. And I do solemnly swear that, if it be required to the Crown or the Election Master-General (as the case may be) under such terms as Parliament may provide, I will grant temporary use to the official so requiring it. </w:t>
-      </w:r>
-      <w:proofErr w:type="gramStart"/>
-      <w:r>
-        <w:t>So</w:t>
-      </w:r>
-      <w:proofErr w:type="gramEnd"/>
-      <w:r>
-        <w:t xml:space="preserve"> help me God.”</w:t>
+        <w:t>“I, A. B., do solemnly swear, that I will protect the Great Seal of the Realm. And I do solemnly swear that, if it be required to the Crown or the Election Master-General (as the case may be) under such terms as Parliament may provide, I will grant temporary use to the official so requiring it. So help me God.”</w:t>
       </w:r>
     </w:p>
     <w:p>
@@ -24284,15 +24086,7 @@
         <w:t>aw do or shall appertain unto them or any of them.</w:t>
       </w:r>
       <w:r>
-        <w:t xml:space="preserve"> </w:t>
-      </w:r>
-      <w:proofErr w:type="gramStart"/>
-      <w:r>
-        <w:t>So</w:t>
-      </w:r>
-      <w:proofErr w:type="gramEnd"/>
-      <w:r>
-        <w:t xml:space="preserve"> help me God.</w:t>
+        <w:t xml:space="preserve"> So help me God.</w:t>
       </w:r>
       <w:r>
         <w:t>”</w:t>
@@ -24350,6 +24144,7 @@
       </w:pPr>
       <w:bookmarkStart w:id="132" w:name="_Toc169647543"/>
       <w:r>
+        <w:lastRenderedPageBreak/>
         <w:t>Incompatibility and Exclusion from Offices</w:t>
       </w:r>
       <w:bookmarkEnd w:id="132"/>

</xml_diff>